<commit_message>
update to erd and documents
</commit_message>
<xml_diff>
--- a/TEAM_2_ERD_DOCUMENT.docx
+++ b/TEAM_2_ERD_DOCUMENT.docx
@@ -2,16 +2,32 @@
 <file path=word/document.xml><?xml version="1.0" encoding="utf-8"?>
 <w:document xmlns:wpc="http://schemas.microsoft.com/office/word/2010/wordprocessingCanvas" xmlns:cx="http://schemas.microsoft.com/office/drawing/2014/chartex" xmlns:cx1="http://schemas.microsoft.com/office/drawing/2015/9/8/chartex" xmlns:cx2="http://schemas.microsoft.com/office/drawing/2015/10/21/chartex" xmlns:cx3="http://schemas.microsoft.com/office/drawing/2016/5/9/chartex" xmlns:cx4="http://schemas.microsoft.com/office/drawing/2016/5/10/chartex" xmlns:cx5="http://schemas.microsoft.com/office/drawing/2016/5/11/chartex" xmlns:cx6="http://schemas.microsoft.com/office/drawing/2016/5/12/chartex" xmlns:cx7="http://schemas.microsoft.com/office/drawing/2016/5/13/chartex" xmlns:cx8="http://schemas.microsoft.com/office/drawing/2016/5/14/chartex" xmlns:mc="http://schemas.openxmlformats.org/markup-compatibility/2006" xmlns:aink="http://schemas.microsoft.com/office/drawing/2016/ink" xmlns:am3d="http://schemas.microsoft.com/office/drawing/2017/model3d" xmlns:o="urn:schemas-microsoft-com:office:office" xmlns:oel="http://schemas.microsoft.com/office/2019/extlst" xmlns:r="http://schemas.openxmlformats.org/officeDocument/2006/relationships" xmlns:m="http://schemas.openxmlformats.org/officeDocument/2006/math" xmlns:v="urn:schemas-microsoft-com:vml" xmlns:wp14="http://schemas.microsoft.com/office/word/2010/wordprocessingDrawing" xmlns:wp="http://schemas.openxmlformats.org/drawingml/2006/wordprocessingDrawing" xmlns:w10="urn:schemas-microsoft-com:office:word" xmlns:w="http://schemas.openxmlformats.org/wordprocessingml/2006/main" xmlns:w14="http://schemas.microsoft.com/office/word/2010/wordml" xmlns:w15="http://schemas.microsoft.com/office/word/2012/wordml" xmlns:w16cex="http://schemas.microsoft.com/office/word/2018/wordml/cex" xmlns:w16cid="http://schemas.microsoft.com/office/word/2016/wordml/cid" xmlns:w16="http://schemas.microsoft.com/office/word/2018/wordml" xmlns:w16du="http://schemas.microsoft.com/office/word/2023/wordml/word16du" xmlns:w16sdtdh="http://schemas.microsoft.com/office/word/2020/wordml/sdtdatahash" xmlns:w16sdtfl="http://schemas.microsoft.com/office/word/2024/wordml/sdtformatlock" xmlns:w16se="http://schemas.microsoft.com/office/word/2015/wordml/symex" xmlns:wpg="http://schemas.microsoft.com/office/word/2010/wordprocessingGroup" xmlns:wpi="http://schemas.microsoft.com/office/word/2010/wordprocessingInk" xmlns:wne="http://schemas.microsoft.com/office/word/2006/wordml" xmlns:wps="http://schemas.microsoft.com/office/word/2010/wordprocessingShape" mc:Ignorable="w14 w15 w16se w16cid w16 w16cex w16sdtdh w16sdtfl w16du wp14">
   <w:body>
+    <w:p>
+      <w:pPr>
+        <w:jc w:val="center"/>
+        <w:rPr>
+          <w:b/>
+          <w:bCs/>
+        </w:rPr>
+      </w:pPr>
+      <w:r>
+        <w:rPr>
+          <w:b/>
+          <w:bCs/>
+        </w:rPr>
+        <w:t>Entity Relationship Diagram</w:t>
+      </w:r>
+    </w:p>
     <w:p>
       <w:r>
         <w:rPr>
           <w:noProof/>
         </w:rPr>
         <w:drawing>
-          <wp:inline distT="0" distB="0" distL="0" distR="0" wp14:anchorId="09CB4A46" wp14:editId="0F88D78D">
-            <wp:extent cx="6488999" cy="3683971"/>
-            <wp:effectExtent l="0" t="0" r="7620" b="0"/>
-            <wp:docPr id="996181462" name="Picture 2" descr="A diagram of a diagram&#10;&#10;AI-generated content may be incorrect."/>
+          <wp:inline distT="0" distB="0" distL="0" distR="0" wp14:anchorId="62263719" wp14:editId="6616F798">
+            <wp:extent cx="5943600" cy="2931160"/>
+            <wp:effectExtent l="0" t="0" r="0" b="2540"/>
+            <wp:docPr id="1296682442" name="Picture 1" descr="A screenshot of a computer&#10;&#10;AI-generated content may be incorrect."/>
             <wp:cNvGraphicFramePr>
               <a:graphicFrameLocks xmlns:a="http://schemas.openxmlformats.org/drawingml/2006/main" noChangeAspect="1"/>
             </wp:cNvGraphicFramePr>
@@ -19,7 +35,7 @@
               <a:graphicData uri="http://schemas.openxmlformats.org/drawingml/2006/picture">
                 <pic:pic xmlns:pic="http://schemas.openxmlformats.org/drawingml/2006/picture">
                   <pic:nvPicPr>
-                    <pic:cNvPr id="996181462" name="Picture 2" descr="A diagram of a diagram&#10;&#10;AI-generated content may be incorrect."/>
+                    <pic:cNvPr id="1296682442" name="Picture 1" descr="A screenshot of a computer&#10;&#10;AI-generated content may be incorrect."/>
                     <pic:cNvPicPr/>
                   </pic:nvPicPr>
                   <pic:blipFill>
@@ -37,46 +53,7 @@
                   <pic:spPr>
                     <a:xfrm>
                       <a:off x="0" y="0"/>
-                      <a:ext cx="6524081" cy="3703888"/>
-                    </a:xfrm>
-                    <a:prstGeom prst="rect">
-                      <a:avLst/>
-                    </a:prstGeom>
-                  </pic:spPr>
-                </pic:pic>
-              </a:graphicData>
-            </a:graphic>
-          </wp:inline>
-        </w:drawing>
-      </w:r>
-    </w:p>
-    <w:p>
-      <w:r>
-        <w:drawing>
-          <wp:inline distT="0" distB="0" distL="0" distR="0" wp14:anchorId="3BE6C445" wp14:editId="0AE0E2A1">
-            <wp:extent cx="5943600" cy="2792095"/>
-            <wp:effectExtent l="0" t="0" r="0" b="8255"/>
-            <wp:docPr id="1197478428" name="Picture 1" descr="A screenshot of a computer screen&#10;&#10;AI-generated content may be incorrect."/>
-            <wp:cNvGraphicFramePr>
-              <a:graphicFrameLocks xmlns:a="http://schemas.openxmlformats.org/drawingml/2006/main" noChangeAspect="1"/>
-            </wp:cNvGraphicFramePr>
-            <a:graphic xmlns:a="http://schemas.openxmlformats.org/drawingml/2006/main">
-              <a:graphicData uri="http://schemas.openxmlformats.org/drawingml/2006/picture">
-                <pic:pic xmlns:pic="http://schemas.openxmlformats.org/drawingml/2006/picture">
-                  <pic:nvPicPr>
-                    <pic:cNvPr id="1197478428" name="Picture 1" descr="A screenshot of a computer screen&#10;&#10;AI-generated content may be incorrect."/>
-                    <pic:cNvPicPr/>
-                  </pic:nvPicPr>
-                  <pic:blipFill>
-                    <a:blip r:embed="rId5"/>
-                    <a:stretch>
-                      <a:fillRect/>
-                    </a:stretch>
-                  </pic:blipFill>
-                  <pic:spPr>
-                    <a:xfrm>
-                      <a:off x="0" y="0"/>
-                      <a:ext cx="5943600" cy="2792095"/>
+                      <a:ext cx="5943600" cy="2931160"/>
                     </a:xfrm>
                     <a:prstGeom prst="rect">
                       <a:avLst/>
@@ -274,7 +251,23 @@
                 <w:b/>
                 <w:bCs/>
               </w:rPr>
-              <w:t>CUSTOMER_NAME (Text)</w:t>
+              <w:t>CUSTOMER_NAME (</w:t>
+            </w:r>
+            <w:r>
+              <w:rPr>
+                <w:rFonts w:ascii="Times New Roman" w:hAnsi="Times New Roman" w:cs="Times New Roman"/>
+                <w:b/>
+                <w:bCs/>
+              </w:rPr>
+              <w:t>Varchar 48</w:t>
+            </w:r>
+            <w:r>
+              <w:rPr>
+                <w:rFonts w:ascii="Times New Roman" w:hAnsi="Times New Roman" w:cs="Times New Roman"/>
+                <w:b/>
+                <w:bCs/>
+              </w:rPr>
+              <w:t>)</w:t>
             </w:r>
           </w:p>
         </w:tc>
@@ -298,7 +291,23 @@
                 <w:b/>
                 <w:bCs/>
               </w:rPr>
-              <w:t>CUSTOMER_NAME (Text)</w:t>
+              <w:t>CUSTOMER_NAME (</w:t>
+            </w:r>
+            <w:r>
+              <w:rPr>
+                <w:rFonts w:ascii="Times New Roman" w:hAnsi="Times New Roman" w:cs="Times New Roman"/>
+                <w:b/>
+                <w:bCs/>
+              </w:rPr>
+              <w:t>Varchar 48</w:t>
+            </w:r>
+            <w:r>
+              <w:rPr>
+                <w:rFonts w:ascii="Times New Roman" w:hAnsi="Times New Roman" w:cs="Times New Roman"/>
+                <w:b/>
+                <w:bCs/>
+              </w:rPr>
+              <w:t>)</w:t>
             </w:r>
           </w:p>
         </w:tc>
@@ -365,7 +374,6 @@
                 <w:b/>
                 <w:bCs/>
               </w:rPr>
-              <w:lastRenderedPageBreak/>
               <w:t>Source: OPERATORS Table</w:t>
             </w:r>
           </w:p>
@@ -474,31 +482,31 @@
                 <w:b/>
                 <w:bCs/>
               </w:rPr>
-              <w:t>OPERATOR_NAME (Text)</w:t>
-            </w:r>
-          </w:p>
-        </w:tc>
-        <w:tc>
-          <w:tcPr>
-            <w:tcW w:w="4675" w:type="dxa"/>
-          </w:tcPr>
-          <w:p>
-            <w:pPr>
-              <w:pStyle w:val="ListParagraph"/>
-              <w:ind w:left="0"/>
-              <w:rPr>
-                <w:rFonts w:ascii="Times New Roman" w:hAnsi="Times New Roman" w:cs="Times New Roman"/>
-                <w:b/>
-                <w:bCs/>
-              </w:rPr>
-            </w:pPr>
-            <w:r>
-              <w:rPr>
-                <w:rFonts w:ascii="Times New Roman" w:hAnsi="Times New Roman" w:cs="Times New Roman"/>
-                <w:b/>
-                <w:bCs/>
-              </w:rPr>
-              <w:t>OPERATOR_NAME (Text)</w:t>
+              <w:t>JOB_ID (Integer)</w:t>
+            </w:r>
+          </w:p>
+        </w:tc>
+        <w:tc>
+          <w:tcPr>
+            <w:tcW w:w="4675" w:type="dxa"/>
+          </w:tcPr>
+          <w:p>
+            <w:pPr>
+              <w:pStyle w:val="ListParagraph"/>
+              <w:ind w:left="0"/>
+              <w:rPr>
+                <w:rFonts w:ascii="Times New Roman" w:hAnsi="Times New Roman" w:cs="Times New Roman"/>
+                <w:b/>
+                <w:bCs/>
+              </w:rPr>
+            </w:pPr>
+            <w:r>
+              <w:rPr>
+                <w:rFonts w:ascii="Times New Roman" w:hAnsi="Times New Roman" w:cs="Times New Roman"/>
+                <w:b/>
+                <w:bCs/>
+              </w:rPr>
+              <w:t>JOB_ID (Integer)</w:t>
             </w:r>
           </w:p>
         </w:tc>
@@ -527,31 +535,169 @@
                 <w:b/>
                 <w:bCs/>
               </w:rPr>
-              <w:t>JOB_ID (Integer)</w:t>
-            </w:r>
-          </w:p>
-        </w:tc>
-        <w:tc>
-          <w:tcPr>
-            <w:tcW w:w="4675" w:type="dxa"/>
-          </w:tcPr>
-          <w:p>
-            <w:pPr>
-              <w:pStyle w:val="ListParagraph"/>
-              <w:ind w:left="0"/>
-              <w:rPr>
-                <w:rFonts w:ascii="Times New Roman" w:hAnsi="Times New Roman" w:cs="Times New Roman"/>
-                <w:b/>
-                <w:bCs/>
-              </w:rPr>
-            </w:pPr>
-            <w:r>
-              <w:rPr>
-                <w:rFonts w:ascii="Times New Roman" w:hAnsi="Times New Roman" w:cs="Times New Roman"/>
-                <w:b/>
-                <w:bCs/>
-              </w:rPr>
-              <w:t>JOB_ID (Integer)</w:t>
+              <w:t>USER_ID (Integer)</w:t>
+            </w:r>
+          </w:p>
+        </w:tc>
+        <w:tc>
+          <w:tcPr>
+            <w:tcW w:w="4675" w:type="dxa"/>
+          </w:tcPr>
+          <w:p>
+            <w:pPr>
+              <w:pStyle w:val="ListParagraph"/>
+              <w:ind w:left="0"/>
+              <w:rPr>
+                <w:rFonts w:ascii="Times New Roman" w:hAnsi="Times New Roman" w:cs="Times New Roman"/>
+                <w:b/>
+                <w:bCs/>
+              </w:rPr>
+            </w:pPr>
+            <w:r>
+              <w:rPr>
+                <w:rFonts w:ascii="Times New Roman" w:hAnsi="Times New Roman" w:cs="Times New Roman"/>
+                <w:b/>
+                <w:bCs/>
+              </w:rPr>
+              <w:t>USER_ID (Integer)</w:t>
+            </w:r>
+          </w:p>
+        </w:tc>
+      </w:tr>
+      <w:tr>
+        <w:trPr>
+          <w:jc w:val="center"/>
+        </w:trPr>
+        <w:tc>
+          <w:tcPr>
+            <w:tcW w:w="4675" w:type="dxa"/>
+          </w:tcPr>
+          <w:p>
+            <w:pPr>
+              <w:pStyle w:val="ListParagraph"/>
+              <w:ind w:left="0"/>
+              <w:rPr>
+                <w:rFonts w:ascii="Times New Roman" w:hAnsi="Times New Roman" w:cs="Times New Roman"/>
+                <w:b/>
+                <w:bCs/>
+              </w:rPr>
+            </w:pPr>
+            <w:r>
+              <w:rPr>
+                <w:rFonts w:ascii="Times New Roman" w:hAnsi="Times New Roman" w:cs="Times New Roman"/>
+                <w:b/>
+                <w:bCs/>
+              </w:rPr>
+              <w:t>ROLE_ID (Integer)</w:t>
+            </w:r>
+          </w:p>
+        </w:tc>
+        <w:tc>
+          <w:tcPr>
+            <w:tcW w:w="4675" w:type="dxa"/>
+          </w:tcPr>
+          <w:p>
+            <w:pPr>
+              <w:pStyle w:val="ListParagraph"/>
+              <w:ind w:left="0"/>
+              <w:rPr>
+                <w:rFonts w:ascii="Times New Roman" w:hAnsi="Times New Roman" w:cs="Times New Roman"/>
+                <w:b/>
+                <w:bCs/>
+              </w:rPr>
+            </w:pPr>
+            <w:r>
+              <w:rPr>
+                <w:rFonts w:ascii="Times New Roman" w:hAnsi="Times New Roman" w:cs="Times New Roman"/>
+                <w:b/>
+                <w:bCs/>
+              </w:rPr>
+              <w:t>ROLE_ID (Integer)</w:t>
+            </w:r>
+          </w:p>
+        </w:tc>
+      </w:tr>
+      <w:tr>
+        <w:trPr>
+          <w:jc w:val="center"/>
+        </w:trPr>
+        <w:tc>
+          <w:tcPr>
+            <w:tcW w:w="4675" w:type="dxa"/>
+          </w:tcPr>
+          <w:p>
+            <w:pPr>
+              <w:pStyle w:val="ListParagraph"/>
+              <w:ind w:left="0"/>
+              <w:rPr>
+                <w:rFonts w:ascii="Times New Roman" w:hAnsi="Times New Roman" w:cs="Times New Roman"/>
+                <w:b/>
+                <w:bCs/>
+              </w:rPr>
+            </w:pPr>
+            <w:r>
+              <w:rPr>
+                <w:rFonts w:ascii="Times New Roman" w:hAnsi="Times New Roman" w:cs="Times New Roman"/>
+                <w:b/>
+                <w:bCs/>
+              </w:rPr>
+              <w:t>OPERATOR_NAME (</w:t>
+            </w:r>
+            <w:r>
+              <w:rPr>
+                <w:rFonts w:ascii="Times New Roman" w:hAnsi="Times New Roman" w:cs="Times New Roman"/>
+                <w:b/>
+                <w:bCs/>
+              </w:rPr>
+              <w:t>Varchar 48</w:t>
+            </w:r>
+            <w:r>
+              <w:rPr>
+                <w:rFonts w:ascii="Times New Roman" w:hAnsi="Times New Roman" w:cs="Times New Roman"/>
+                <w:b/>
+                <w:bCs/>
+              </w:rPr>
+              <w:t>)</w:t>
+            </w:r>
+          </w:p>
+        </w:tc>
+        <w:tc>
+          <w:tcPr>
+            <w:tcW w:w="4675" w:type="dxa"/>
+          </w:tcPr>
+          <w:p>
+            <w:pPr>
+              <w:pStyle w:val="ListParagraph"/>
+              <w:ind w:left="0"/>
+              <w:rPr>
+                <w:rFonts w:ascii="Times New Roman" w:hAnsi="Times New Roman" w:cs="Times New Roman"/>
+                <w:b/>
+                <w:bCs/>
+              </w:rPr>
+            </w:pPr>
+            <w:r>
+              <w:rPr>
+                <w:rFonts w:ascii="Times New Roman" w:hAnsi="Times New Roman" w:cs="Times New Roman"/>
+                <w:b/>
+                <w:bCs/>
+              </w:rPr>
+              <w:t>OPERATOR_NAME (</w:t>
+            </w:r>
+            <w:r>
+              <w:rPr>
+                <w:rFonts w:ascii="Times New Roman" w:hAnsi="Times New Roman" w:cs="Times New Roman"/>
+                <w:b/>
+                <w:bCs/>
+              </w:rPr>
+              <w:t>Varchar 48</w:t>
+            </w:r>
+            <w:r>
+              <w:rPr>
+                <w:rFonts w:ascii="Times New Roman" w:hAnsi="Times New Roman" w:cs="Times New Roman"/>
+                <w:b/>
+                <w:bCs/>
+              </w:rPr>
+              <w:t>)</w:t>
             </w:r>
           </w:p>
         </w:tc>
@@ -738,7 +884,23 @@
                 <w:b/>
                 <w:bCs/>
               </w:rPr>
-              <w:t>JOB_DESC (Text)</w:t>
+              <w:t>JOB_DESC (</w:t>
+            </w:r>
+            <w:r>
+              <w:rPr>
+                <w:rFonts w:ascii="Times New Roman" w:hAnsi="Times New Roman" w:cs="Times New Roman"/>
+                <w:b/>
+                <w:bCs/>
+              </w:rPr>
+              <w:t>Text</w:t>
+            </w:r>
+            <w:r>
+              <w:rPr>
+                <w:rFonts w:ascii="Times New Roman" w:hAnsi="Times New Roman" w:cs="Times New Roman"/>
+                <w:b/>
+                <w:bCs/>
+              </w:rPr>
+              <w:t>)</w:t>
             </w:r>
           </w:p>
         </w:tc>
@@ -882,7 +1044,7 @@
                 <w:b/>
                 <w:bCs/>
               </w:rPr>
-              <w:t>CUSTOMER_ID (Integer)</w:t>
+              <w:t>PART_HISTORY_ID (Integer)</w:t>
             </w:r>
           </w:p>
         </w:tc>
@@ -906,7 +1068,7 @@
                 <w:b/>
                 <w:bCs/>
               </w:rPr>
-              <w:t>CUSTOMER_ID (Integer)</w:t>
+              <w:t>PART_HISTORY_ID (Integer)</w:t>
             </w:r>
           </w:p>
         </w:tc>
@@ -935,7 +1097,7 @@
                 <w:b/>
                 <w:bCs/>
               </w:rPr>
-              <w:t>OPERATOR_ID (Integer)</w:t>
+              <w:t>CUSTOMER_ID (Integer)</w:t>
             </w:r>
           </w:p>
         </w:tc>
@@ -959,7 +1121,7 @@
                 <w:b/>
                 <w:bCs/>
               </w:rPr>
-              <w:t>OPERATOR_ID (Integer)</w:t>
+              <w:t>CUSTOMER_ID (Integer)</w:t>
             </w:r>
           </w:p>
         </w:tc>
@@ -988,7 +1150,7 @@
                 <w:b/>
                 <w:bCs/>
               </w:rPr>
-              <w:t>PART_NUMBER (Text)</w:t>
+              <w:t>OPERATOR_ID (Integer)</w:t>
             </w:r>
           </w:p>
         </w:tc>
@@ -1012,7 +1174,7 @@
                 <w:b/>
                 <w:bCs/>
               </w:rPr>
-              <w:t>PART_NUMBER (Text)</w:t>
+              <w:t>OPERATOR_ID (Integer)</w:t>
             </w:r>
           </w:p>
         </w:tc>
@@ -1041,7 +1203,32 @@
                 <w:b/>
                 <w:bCs/>
               </w:rPr>
-              <w:t>DATE_DUE (Date)</w:t>
+              <w:lastRenderedPageBreak/>
+              <w:t>PART_NUMBER (</w:t>
+            </w:r>
+            <w:r>
+              <w:rPr>
+                <w:rFonts w:ascii="Times New Roman" w:hAnsi="Times New Roman" w:cs="Times New Roman"/>
+                <w:b/>
+                <w:bCs/>
+              </w:rPr>
+              <w:t xml:space="preserve">Varchar </w:t>
+            </w:r>
+            <w:r>
+              <w:rPr>
+                <w:rFonts w:ascii="Times New Roman" w:hAnsi="Times New Roman" w:cs="Times New Roman"/>
+                <w:b/>
+                <w:bCs/>
+              </w:rPr>
+              <w:t>128</w:t>
+            </w:r>
+            <w:r>
+              <w:rPr>
+                <w:rFonts w:ascii="Times New Roman" w:hAnsi="Times New Roman" w:cs="Times New Roman"/>
+                <w:b/>
+                <w:bCs/>
+              </w:rPr>
+              <w:t>)</w:t>
             </w:r>
           </w:p>
         </w:tc>
@@ -1065,7 +1252,31 @@
                 <w:b/>
                 <w:bCs/>
               </w:rPr>
-              <w:t>DATE_DUE (Date)</w:t>
+              <w:t>PART_NUMBER (</w:t>
+            </w:r>
+            <w:r>
+              <w:rPr>
+                <w:rFonts w:ascii="Times New Roman" w:hAnsi="Times New Roman" w:cs="Times New Roman"/>
+                <w:b/>
+                <w:bCs/>
+              </w:rPr>
+              <w:t xml:space="preserve">Varchar </w:t>
+            </w:r>
+            <w:r>
+              <w:rPr>
+                <w:rFonts w:ascii="Times New Roman" w:hAnsi="Times New Roman" w:cs="Times New Roman"/>
+                <w:b/>
+                <w:bCs/>
+              </w:rPr>
+              <w:t>128</w:t>
+            </w:r>
+            <w:r>
+              <w:rPr>
+                <w:rFonts w:ascii="Times New Roman" w:hAnsi="Times New Roman" w:cs="Times New Roman"/>
+                <w:b/>
+                <w:bCs/>
+              </w:rPr>
+              <w:t>)</w:t>
             </w:r>
           </w:p>
         </w:tc>
@@ -1094,7 +1305,7 @@
                 <w:b/>
                 <w:bCs/>
               </w:rPr>
-              <w:t>PURCHASE_ORDER_NUMBER (Text)</w:t>
+              <w:t>DATE_DUE (Date)</w:t>
             </w:r>
           </w:p>
         </w:tc>
@@ -1118,7 +1329,7 @@
                 <w:b/>
                 <w:bCs/>
               </w:rPr>
-              <w:t>PURCHASE_ORDER_NUMBER (Text)</w:t>
+              <w:t>DATE_DUE (Date)</w:t>
             </w:r>
           </w:p>
         </w:tc>
@@ -1147,7 +1358,31 @@
                 <w:b/>
                 <w:bCs/>
               </w:rPr>
-              <w:t>QTY (Integer)</w:t>
+              <w:t>PURCHASE_ORDER_NUMBER (</w:t>
+            </w:r>
+            <w:r>
+              <w:rPr>
+                <w:rFonts w:ascii="Times New Roman" w:hAnsi="Times New Roman" w:cs="Times New Roman"/>
+                <w:b/>
+                <w:bCs/>
+              </w:rPr>
+              <w:t xml:space="preserve">Varchar </w:t>
+            </w:r>
+            <w:r>
+              <w:rPr>
+                <w:rFonts w:ascii="Times New Roman" w:hAnsi="Times New Roman" w:cs="Times New Roman"/>
+                <w:b/>
+                <w:bCs/>
+              </w:rPr>
+              <w:t>128</w:t>
+            </w:r>
+            <w:r>
+              <w:rPr>
+                <w:rFonts w:ascii="Times New Roman" w:hAnsi="Times New Roman" w:cs="Times New Roman"/>
+                <w:b/>
+                <w:bCs/>
+              </w:rPr>
+              <w:t>)</w:t>
             </w:r>
           </w:p>
         </w:tc>
@@ -1171,7 +1406,31 @@
                 <w:b/>
                 <w:bCs/>
               </w:rPr>
-              <w:t>QTY (Integer)</w:t>
+              <w:t>PURCHASE_ORDER_NUMBER (</w:t>
+            </w:r>
+            <w:r>
+              <w:rPr>
+                <w:rFonts w:ascii="Times New Roman" w:hAnsi="Times New Roman" w:cs="Times New Roman"/>
+                <w:b/>
+                <w:bCs/>
+              </w:rPr>
+              <w:t xml:space="preserve">Varchar </w:t>
+            </w:r>
+            <w:r>
+              <w:rPr>
+                <w:rFonts w:ascii="Times New Roman" w:hAnsi="Times New Roman" w:cs="Times New Roman"/>
+                <w:b/>
+                <w:bCs/>
+              </w:rPr>
+              <w:t>128</w:t>
+            </w:r>
+            <w:r>
+              <w:rPr>
+                <w:rFonts w:ascii="Times New Roman" w:hAnsi="Times New Roman" w:cs="Times New Roman"/>
+                <w:b/>
+                <w:bCs/>
+              </w:rPr>
+              <w:t>)</w:t>
             </w:r>
           </w:p>
         </w:tc>
@@ -1200,7 +1459,7 @@
                 <w:b/>
                 <w:bCs/>
               </w:rPr>
-              <w:t>OPERATIONS (Text)</w:t>
+              <w:t>QTY (Integer)</w:t>
             </w:r>
           </w:p>
         </w:tc>
@@ -1224,7 +1483,7 @@
                 <w:b/>
                 <w:bCs/>
               </w:rPr>
-              <w:t>OPERATIONS (Text)</w:t>
+              <w:t>QTY (Integer)</w:t>
             </w:r>
           </w:p>
         </w:tc>
@@ -1253,6 +1512,59 @@
                 <w:b/>
                 <w:bCs/>
               </w:rPr>
+              <w:t>OPERATIONS (Text)</w:t>
+            </w:r>
+          </w:p>
+        </w:tc>
+        <w:tc>
+          <w:tcPr>
+            <w:tcW w:w="4521" w:type="dxa"/>
+          </w:tcPr>
+          <w:p>
+            <w:pPr>
+              <w:pStyle w:val="ListParagraph"/>
+              <w:ind w:left="0"/>
+              <w:rPr>
+                <w:rFonts w:ascii="Times New Roman" w:hAnsi="Times New Roman" w:cs="Times New Roman"/>
+                <w:b/>
+                <w:bCs/>
+              </w:rPr>
+            </w:pPr>
+            <w:r>
+              <w:rPr>
+                <w:rFonts w:ascii="Times New Roman" w:hAnsi="Times New Roman" w:cs="Times New Roman"/>
+                <w:b/>
+                <w:bCs/>
+              </w:rPr>
+              <w:t>OPERATIONS (Text)</w:t>
+            </w:r>
+          </w:p>
+        </w:tc>
+      </w:tr>
+      <w:tr>
+        <w:trPr>
+          <w:jc w:val="center"/>
+        </w:trPr>
+        <w:tc>
+          <w:tcPr>
+            <w:tcW w:w="4474" w:type="dxa"/>
+          </w:tcPr>
+          <w:p>
+            <w:pPr>
+              <w:pStyle w:val="ListParagraph"/>
+              <w:ind w:left="0"/>
+              <w:rPr>
+                <w:rFonts w:ascii="Times New Roman" w:hAnsi="Times New Roman" w:cs="Times New Roman"/>
+                <w:b/>
+                <w:bCs/>
+              </w:rPr>
+            </w:pPr>
+            <w:r>
+              <w:rPr>
+                <w:rFonts w:ascii="Times New Roman" w:hAnsi="Times New Roman" w:cs="Times New Roman"/>
+                <w:b/>
+                <w:bCs/>
+              </w:rPr>
               <w:t>DATE_RECEIVED (Date)</w:t>
             </w:r>
           </w:p>
@@ -1278,6 +1590,67 @@
                 <w:bCs/>
               </w:rPr>
               <w:t>DATE_RECEIVED (Date)</w:t>
+            </w:r>
+          </w:p>
+        </w:tc>
+      </w:tr>
+      <w:tr>
+        <w:trPr>
+          <w:jc w:val="center"/>
+        </w:trPr>
+        <w:tc>
+          <w:tcPr>
+            <w:tcW w:w="4474" w:type="dxa"/>
+          </w:tcPr>
+          <w:p>
+            <w:pPr>
+              <w:pStyle w:val="ListParagraph"/>
+              <w:ind w:left="0"/>
+              <w:rPr>
+                <w:rFonts w:ascii="Times New Roman" w:hAnsi="Times New Roman" w:cs="Times New Roman"/>
+                <w:b/>
+                <w:bCs/>
+              </w:rPr>
+            </w:pPr>
+            <w:r>
+              <w:rPr>
+                <w:rFonts w:ascii="Times New Roman" w:hAnsi="Times New Roman" w:cs="Times New Roman"/>
+                <w:b/>
+                <w:bCs/>
+              </w:rPr>
+              <w:t>TO_DELETE (Boolean</w:t>
+            </w:r>
+            <w:r>
+              <w:rPr>
+                <w:rFonts w:ascii="Times New Roman" w:hAnsi="Times New Roman" w:cs="Times New Roman"/>
+                <w:b/>
+                <w:bCs/>
+              </w:rPr>
+              <w:t>)</w:t>
+            </w:r>
+          </w:p>
+        </w:tc>
+        <w:tc>
+          <w:tcPr>
+            <w:tcW w:w="4521" w:type="dxa"/>
+          </w:tcPr>
+          <w:p>
+            <w:pPr>
+              <w:pStyle w:val="ListParagraph"/>
+              <w:ind w:left="0"/>
+              <w:rPr>
+                <w:rFonts w:ascii="Times New Roman" w:hAnsi="Times New Roman" w:cs="Times New Roman"/>
+                <w:b/>
+                <w:bCs/>
+              </w:rPr>
+            </w:pPr>
+            <w:r>
+              <w:rPr>
+                <w:rFonts w:ascii="Times New Roman" w:hAnsi="Times New Roman" w:cs="Times New Roman"/>
+                <w:b/>
+                <w:bCs/>
+              </w:rPr>
+              <w:t>TO_DELETE (Boolean)</w:t>
             </w:r>
           </w:p>
         </w:tc>
@@ -1344,23 +1717,7 @@
                 <w:b/>
                 <w:bCs/>
               </w:rPr>
-              <w:t xml:space="preserve">Source: </w:t>
-            </w:r>
-            <w:r>
-              <w:rPr>
-                <w:rFonts w:ascii="Times New Roman" w:hAnsi="Times New Roman" w:cs="Times New Roman"/>
-                <w:b/>
-                <w:bCs/>
-              </w:rPr>
-              <w:t>ROLES</w:t>
-            </w:r>
-            <w:r>
-              <w:rPr>
-                <w:rFonts w:ascii="Times New Roman" w:hAnsi="Times New Roman" w:cs="Times New Roman"/>
-                <w:b/>
-                <w:bCs/>
-              </w:rPr>
-              <w:t xml:space="preserve"> Table</w:t>
+              <w:t>Source: ROLES Table</w:t>
             </w:r>
           </w:p>
         </w:tc>
@@ -1431,15 +1788,7 @@
                 <w:b/>
                 <w:bCs/>
               </w:rPr>
-              <w:t>ROLE_</w:t>
-            </w:r>
-            <w:r>
-              <w:rPr>
-                <w:rFonts w:ascii="Times New Roman" w:hAnsi="Times New Roman" w:cs="Times New Roman"/>
-                <w:b/>
-                <w:bCs/>
-              </w:rPr>
-              <w:t>ID (Integer)</w:t>
+              <w:t>ROLE_ID (Integer)</w:t>
             </w:r>
           </w:p>
         </w:tc>
@@ -1492,100 +1841,63 @@
                 <w:b/>
                 <w:bCs/>
               </w:rPr>
-              <w:t>ROLE_NAME</w:t>
-            </w:r>
-            <w:r>
-              <w:rPr>
-                <w:rFonts w:ascii="Times New Roman" w:hAnsi="Times New Roman" w:cs="Times New Roman"/>
-                <w:b/>
-                <w:bCs/>
-              </w:rPr>
-              <w:t xml:space="preserve"> (Text)</w:t>
-            </w:r>
-          </w:p>
-        </w:tc>
-        <w:tc>
-          <w:tcPr>
-            <w:tcW w:w="4675" w:type="dxa"/>
-          </w:tcPr>
-          <w:p>
-            <w:pPr>
-              <w:pStyle w:val="ListParagraph"/>
-              <w:ind w:left="0"/>
-              <w:rPr>
-                <w:rFonts w:ascii="Times New Roman" w:hAnsi="Times New Roman" w:cs="Times New Roman"/>
-                <w:b/>
-                <w:bCs/>
-              </w:rPr>
-            </w:pPr>
-            <w:r>
-              <w:rPr>
-                <w:rFonts w:ascii="Times New Roman" w:hAnsi="Times New Roman" w:cs="Times New Roman"/>
-                <w:b/>
-                <w:bCs/>
-              </w:rPr>
-              <w:t>ROLE_NAME (Text)</w:t>
-            </w:r>
-          </w:p>
-        </w:tc>
-      </w:tr>
-      <w:tr>
-        <w:trPr>
-          <w:jc w:val="center"/>
-        </w:trPr>
-        <w:tc>
-          <w:tcPr>
-            <w:tcW w:w="4675" w:type="dxa"/>
-          </w:tcPr>
-          <w:p>
-            <w:pPr>
-              <w:pStyle w:val="ListParagraph"/>
-              <w:ind w:left="0"/>
-              <w:rPr>
-                <w:rFonts w:ascii="Times New Roman" w:hAnsi="Times New Roman" w:cs="Times New Roman"/>
-                <w:b/>
-                <w:bCs/>
-              </w:rPr>
-            </w:pPr>
-            <w:r>
-              <w:rPr>
-                <w:rFonts w:ascii="Times New Roman" w:hAnsi="Times New Roman" w:cs="Times New Roman"/>
-                <w:b/>
-                <w:bCs/>
-              </w:rPr>
-              <w:t>OPERATOR_ID</w:t>
-            </w:r>
-            <w:r>
-              <w:rPr>
-                <w:rFonts w:ascii="Times New Roman" w:hAnsi="Times New Roman" w:cs="Times New Roman"/>
-                <w:b/>
-                <w:bCs/>
-              </w:rPr>
-              <w:t xml:space="preserve"> (Integer)</w:t>
-            </w:r>
-          </w:p>
-        </w:tc>
-        <w:tc>
-          <w:tcPr>
-            <w:tcW w:w="4675" w:type="dxa"/>
-          </w:tcPr>
-          <w:p>
-            <w:pPr>
-              <w:pStyle w:val="ListParagraph"/>
-              <w:ind w:left="0"/>
-              <w:rPr>
-                <w:rFonts w:ascii="Times New Roman" w:hAnsi="Times New Roman" w:cs="Times New Roman"/>
-                <w:b/>
-                <w:bCs/>
-              </w:rPr>
-            </w:pPr>
-            <w:r>
-              <w:rPr>
-                <w:rFonts w:ascii="Times New Roman" w:hAnsi="Times New Roman" w:cs="Times New Roman"/>
-                <w:b/>
-                <w:bCs/>
-              </w:rPr>
-              <w:t>OPERATOR_ID (Integer)</w:t>
+              <w:t>ROLE_NAME (</w:t>
+            </w:r>
+            <w:r>
+              <w:rPr>
+                <w:rFonts w:ascii="Times New Roman" w:hAnsi="Times New Roman" w:cs="Times New Roman"/>
+                <w:b/>
+                <w:bCs/>
+              </w:rPr>
+              <w:t>Varchar 48</w:t>
+            </w:r>
+            <w:r>
+              <w:rPr>
+                <w:rFonts w:ascii="Times New Roman" w:hAnsi="Times New Roman" w:cs="Times New Roman"/>
+                <w:b/>
+                <w:bCs/>
+              </w:rPr>
+              <w:t>)</w:t>
+            </w:r>
+          </w:p>
+        </w:tc>
+        <w:tc>
+          <w:tcPr>
+            <w:tcW w:w="4675" w:type="dxa"/>
+          </w:tcPr>
+          <w:p>
+            <w:pPr>
+              <w:pStyle w:val="ListParagraph"/>
+              <w:ind w:left="0"/>
+              <w:rPr>
+                <w:rFonts w:ascii="Times New Roman" w:hAnsi="Times New Roman" w:cs="Times New Roman"/>
+                <w:b/>
+                <w:bCs/>
+              </w:rPr>
+            </w:pPr>
+            <w:r>
+              <w:rPr>
+                <w:rFonts w:ascii="Times New Roman" w:hAnsi="Times New Roman" w:cs="Times New Roman"/>
+                <w:b/>
+                <w:bCs/>
+              </w:rPr>
+              <w:t>ROLE_NAME (</w:t>
+            </w:r>
+            <w:r>
+              <w:rPr>
+                <w:rFonts w:ascii="Times New Roman" w:hAnsi="Times New Roman" w:cs="Times New Roman"/>
+                <w:b/>
+                <w:bCs/>
+              </w:rPr>
+              <w:t>Varchar 48</w:t>
+            </w:r>
+            <w:r>
+              <w:rPr>
+                <w:rFonts w:ascii="Times New Roman" w:hAnsi="Times New Roman" w:cs="Times New Roman"/>
+                <w:b/>
+                <w:bCs/>
+              </w:rPr>
+              <w:t>)</w:t>
             </w:r>
           </w:p>
         </w:tc>
@@ -1603,7 +1915,1178 @@
         </w:rPr>
       </w:pPr>
     </w:p>
+    <w:p>
+      <w:pPr>
+        <w:pStyle w:val="ListParagraph"/>
+        <w:spacing w:after="0" w:line="240" w:lineRule="auto"/>
+        <w:jc w:val="center"/>
+        <w:rPr>
+          <w:rFonts w:ascii="Times New Roman" w:hAnsi="Times New Roman" w:cs="Times New Roman"/>
+          <w:b/>
+          <w:bCs/>
+        </w:rPr>
+      </w:pPr>
+    </w:p>
+    <w:tbl>
+      <w:tblPr>
+        <w:tblStyle w:val="TableGrid"/>
+        <w:tblW w:w="0" w:type="auto"/>
+        <w:jc w:val="center"/>
+        <w:tblLook w:val="04A0" w:firstRow="1" w:lastRow="0" w:firstColumn="1" w:lastColumn="0" w:noHBand="0" w:noVBand="1"/>
+      </w:tblPr>
+      <w:tblGrid>
+        <w:gridCol w:w="4675"/>
+        <w:gridCol w:w="4675"/>
+      </w:tblGrid>
+      <w:tr>
+        <w:trPr>
+          <w:jc w:val="center"/>
+        </w:trPr>
+        <w:tc>
+          <w:tcPr>
+            <w:tcW w:w="4675" w:type="dxa"/>
+            <w:shd w:val="clear" w:color="auto" w:fill="DAE9F7" w:themeFill="text2" w:themeFillTint="1A"/>
+          </w:tcPr>
+          <w:p>
+            <w:pPr>
+              <w:pStyle w:val="ListParagraph"/>
+              <w:ind w:left="0"/>
+              <w:jc w:val="center"/>
+              <w:rPr>
+                <w:rFonts w:ascii="Times New Roman" w:hAnsi="Times New Roman" w:cs="Times New Roman"/>
+                <w:b/>
+                <w:bCs/>
+              </w:rPr>
+            </w:pPr>
+            <w:r>
+              <w:rPr>
+                <w:rFonts w:ascii="Times New Roman" w:hAnsi="Times New Roman" w:cs="Times New Roman"/>
+                <w:b/>
+                <w:bCs/>
+              </w:rPr>
+              <w:t xml:space="preserve">Source: </w:t>
+            </w:r>
+            <w:r>
+              <w:rPr>
+                <w:rFonts w:ascii="Times New Roman" w:hAnsi="Times New Roman" w:cs="Times New Roman"/>
+                <w:b/>
+                <w:bCs/>
+              </w:rPr>
+              <w:t>USER_ROLES</w:t>
+            </w:r>
+            <w:r>
+              <w:rPr>
+                <w:rFonts w:ascii="Times New Roman" w:hAnsi="Times New Roman" w:cs="Times New Roman"/>
+                <w:b/>
+                <w:bCs/>
+              </w:rPr>
+              <w:t xml:space="preserve"> Table</w:t>
+            </w:r>
+          </w:p>
+        </w:tc>
+        <w:tc>
+          <w:tcPr>
+            <w:tcW w:w="4675" w:type="dxa"/>
+            <w:shd w:val="clear" w:color="auto" w:fill="DAE9F7" w:themeFill="text2" w:themeFillTint="1A"/>
+          </w:tcPr>
+          <w:p>
+            <w:pPr>
+              <w:pStyle w:val="ListParagraph"/>
+              <w:ind w:left="0"/>
+              <w:jc w:val="center"/>
+              <w:rPr>
+                <w:rFonts w:ascii="Times New Roman" w:hAnsi="Times New Roman" w:cs="Times New Roman"/>
+                <w:b/>
+                <w:bCs/>
+              </w:rPr>
+            </w:pPr>
+            <w:r>
+              <w:rPr>
+                <w:rFonts w:ascii="Times New Roman" w:hAnsi="Times New Roman" w:cs="Times New Roman"/>
+                <w:b/>
+                <w:bCs/>
+              </w:rPr>
+              <w:t xml:space="preserve">Target: </w:t>
+            </w:r>
+            <w:r>
+              <w:rPr>
+                <w:rFonts w:ascii="Times New Roman" w:hAnsi="Times New Roman" w:cs="Times New Roman"/>
+                <w:b/>
+                <w:bCs/>
+              </w:rPr>
+              <w:t>USER_ROLES</w:t>
+            </w:r>
+            <w:r>
+              <w:rPr>
+                <w:rFonts w:ascii="Times New Roman" w:hAnsi="Times New Roman" w:cs="Times New Roman"/>
+                <w:b/>
+                <w:bCs/>
+              </w:rPr>
+              <w:t xml:space="preserve"> Table</w:t>
+            </w:r>
+          </w:p>
+        </w:tc>
+      </w:tr>
+      <w:tr>
+        <w:trPr>
+          <w:jc w:val="center"/>
+        </w:trPr>
+        <w:tc>
+          <w:tcPr>
+            <w:tcW w:w="4675" w:type="dxa"/>
+          </w:tcPr>
+          <w:p>
+            <w:pPr>
+              <w:pStyle w:val="ListParagraph"/>
+              <w:ind w:left="0"/>
+              <w:rPr>
+                <w:rFonts w:ascii="Times New Roman" w:hAnsi="Times New Roman" w:cs="Times New Roman"/>
+                <w:b/>
+                <w:bCs/>
+              </w:rPr>
+            </w:pPr>
+            <w:r>
+              <w:rPr>
+                <w:rFonts w:ascii="Times New Roman" w:hAnsi="Times New Roman" w:cs="Times New Roman"/>
+                <w:b/>
+                <w:bCs/>
+              </w:rPr>
+              <w:t>USER</w:t>
+            </w:r>
+            <w:r>
+              <w:rPr>
+                <w:rFonts w:ascii="Times New Roman" w:hAnsi="Times New Roman" w:cs="Times New Roman"/>
+                <w:b/>
+                <w:bCs/>
+              </w:rPr>
+              <w:t>_ID (Integer)</w:t>
+            </w:r>
+          </w:p>
+        </w:tc>
+        <w:tc>
+          <w:tcPr>
+            <w:tcW w:w="4675" w:type="dxa"/>
+          </w:tcPr>
+          <w:p>
+            <w:pPr>
+              <w:pStyle w:val="ListParagraph"/>
+              <w:ind w:left="0"/>
+              <w:rPr>
+                <w:rFonts w:ascii="Times New Roman" w:hAnsi="Times New Roman" w:cs="Times New Roman"/>
+                <w:b/>
+                <w:bCs/>
+              </w:rPr>
+            </w:pPr>
+            <w:r>
+              <w:rPr>
+                <w:rFonts w:ascii="Times New Roman" w:hAnsi="Times New Roman" w:cs="Times New Roman"/>
+                <w:b/>
+                <w:bCs/>
+              </w:rPr>
+              <w:t>USER_ID (Integer)</w:t>
+            </w:r>
+          </w:p>
+        </w:tc>
+      </w:tr>
+      <w:tr>
+        <w:trPr>
+          <w:jc w:val="center"/>
+        </w:trPr>
+        <w:tc>
+          <w:tcPr>
+            <w:tcW w:w="4675" w:type="dxa"/>
+          </w:tcPr>
+          <w:p>
+            <w:pPr>
+              <w:pStyle w:val="ListParagraph"/>
+              <w:ind w:left="0"/>
+              <w:rPr>
+                <w:rFonts w:ascii="Times New Roman" w:hAnsi="Times New Roman" w:cs="Times New Roman"/>
+                <w:b/>
+                <w:bCs/>
+              </w:rPr>
+            </w:pPr>
+            <w:r>
+              <w:rPr>
+                <w:rFonts w:ascii="Times New Roman" w:hAnsi="Times New Roman" w:cs="Times New Roman"/>
+                <w:b/>
+                <w:bCs/>
+              </w:rPr>
+              <w:t>ROLE_ID (Integer)</w:t>
+            </w:r>
+          </w:p>
+        </w:tc>
+        <w:tc>
+          <w:tcPr>
+            <w:tcW w:w="4675" w:type="dxa"/>
+          </w:tcPr>
+          <w:p>
+            <w:pPr>
+              <w:pStyle w:val="ListParagraph"/>
+              <w:ind w:left="0"/>
+              <w:rPr>
+                <w:rFonts w:ascii="Times New Roman" w:hAnsi="Times New Roman" w:cs="Times New Roman"/>
+                <w:b/>
+                <w:bCs/>
+              </w:rPr>
+            </w:pPr>
+            <w:r>
+              <w:rPr>
+                <w:rFonts w:ascii="Times New Roman" w:hAnsi="Times New Roman" w:cs="Times New Roman"/>
+                <w:b/>
+                <w:bCs/>
+              </w:rPr>
+              <w:t>ROLE_ID (Integer)</w:t>
+            </w:r>
+          </w:p>
+        </w:tc>
+      </w:tr>
+    </w:tbl>
+    <w:p>
+      <w:pPr>
+        <w:pStyle w:val="ListParagraph"/>
+        <w:spacing w:after="0" w:line="240" w:lineRule="auto"/>
+        <w:jc w:val="center"/>
+        <w:rPr>
+          <w:rFonts w:ascii="Times New Roman" w:hAnsi="Times New Roman" w:cs="Times New Roman"/>
+          <w:b/>
+          <w:bCs/>
+        </w:rPr>
+      </w:pPr>
+    </w:p>
+    <w:p>
+      <w:pPr>
+        <w:pStyle w:val="ListParagraph"/>
+        <w:spacing w:after="0" w:line="240" w:lineRule="auto"/>
+        <w:jc w:val="center"/>
+        <w:rPr>
+          <w:rFonts w:ascii="Times New Roman" w:hAnsi="Times New Roman" w:cs="Times New Roman"/>
+          <w:b/>
+          <w:bCs/>
+        </w:rPr>
+      </w:pPr>
+    </w:p>
+    <w:tbl>
+      <w:tblPr>
+        <w:tblStyle w:val="TableGrid"/>
+        <w:tblW w:w="0" w:type="auto"/>
+        <w:jc w:val="center"/>
+        <w:tblLook w:val="04A0" w:firstRow="1" w:lastRow="0" w:firstColumn="1" w:lastColumn="0" w:noHBand="0" w:noVBand="1"/>
+      </w:tblPr>
+      <w:tblGrid>
+        <w:gridCol w:w="4675"/>
+        <w:gridCol w:w="4675"/>
+      </w:tblGrid>
+      <w:tr>
+        <w:trPr>
+          <w:jc w:val="center"/>
+        </w:trPr>
+        <w:tc>
+          <w:tcPr>
+            <w:tcW w:w="4675" w:type="dxa"/>
+            <w:shd w:val="clear" w:color="auto" w:fill="DAE9F7" w:themeFill="text2" w:themeFillTint="1A"/>
+          </w:tcPr>
+          <w:p>
+            <w:pPr>
+              <w:pStyle w:val="ListParagraph"/>
+              <w:ind w:left="0"/>
+              <w:jc w:val="center"/>
+              <w:rPr>
+                <w:rFonts w:ascii="Times New Roman" w:hAnsi="Times New Roman" w:cs="Times New Roman"/>
+                <w:b/>
+                <w:bCs/>
+              </w:rPr>
+            </w:pPr>
+            <w:r>
+              <w:rPr>
+                <w:rFonts w:ascii="Times New Roman" w:hAnsi="Times New Roman" w:cs="Times New Roman"/>
+                <w:b/>
+                <w:bCs/>
+              </w:rPr>
+              <w:t>Source: USER</w:t>
+            </w:r>
+            <w:r>
+              <w:rPr>
+                <w:rFonts w:ascii="Times New Roman" w:hAnsi="Times New Roman" w:cs="Times New Roman"/>
+                <w:b/>
+                <w:bCs/>
+              </w:rPr>
+              <w:t>S</w:t>
+            </w:r>
+            <w:r>
+              <w:rPr>
+                <w:rFonts w:ascii="Times New Roman" w:hAnsi="Times New Roman" w:cs="Times New Roman"/>
+                <w:b/>
+                <w:bCs/>
+              </w:rPr>
+              <w:t xml:space="preserve"> Table</w:t>
+            </w:r>
+          </w:p>
+        </w:tc>
+        <w:tc>
+          <w:tcPr>
+            <w:tcW w:w="4675" w:type="dxa"/>
+            <w:shd w:val="clear" w:color="auto" w:fill="DAE9F7" w:themeFill="text2" w:themeFillTint="1A"/>
+          </w:tcPr>
+          <w:p>
+            <w:pPr>
+              <w:pStyle w:val="ListParagraph"/>
+              <w:ind w:left="0"/>
+              <w:jc w:val="center"/>
+              <w:rPr>
+                <w:rFonts w:ascii="Times New Roman" w:hAnsi="Times New Roman" w:cs="Times New Roman"/>
+                <w:b/>
+                <w:bCs/>
+              </w:rPr>
+            </w:pPr>
+            <w:r>
+              <w:rPr>
+                <w:rFonts w:ascii="Times New Roman" w:hAnsi="Times New Roman" w:cs="Times New Roman"/>
+                <w:b/>
+                <w:bCs/>
+              </w:rPr>
+              <w:t>Target: USER</w:t>
+            </w:r>
+            <w:r>
+              <w:rPr>
+                <w:rFonts w:ascii="Times New Roman" w:hAnsi="Times New Roman" w:cs="Times New Roman"/>
+                <w:b/>
+                <w:bCs/>
+              </w:rPr>
+              <w:t xml:space="preserve">S </w:t>
+            </w:r>
+            <w:r>
+              <w:rPr>
+                <w:rFonts w:ascii="Times New Roman" w:hAnsi="Times New Roman" w:cs="Times New Roman"/>
+                <w:b/>
+                <w:bCs/>
+              </w:rPr>
+              <w:t>Table</w:t>
+            </w:r>
+          </w:p>
+        </w:tc>
+      </w:tr>
+      <w:tr>
+        <w:trPr>
+          <w:jc w:val="center"/>
+        </w:trPr>
+        <w:tc>
+          <w:tcPr>
+            <w:tcW w:w="4675" w:type="dxa"/>
+          </w:tcPr>
+          <w:p>
+            <w:pPr>
+              <w:pStyle w:val="ListParagraph"/>
+              <w:ind w:left="0"/>
+              <w:rPr>
+                <w:rFonts w:ascii="Times New Roman" w:hAnsi="Times New Roman" w:cs="Times New Roman"/>
+                <w:b/>
+                <w:bCs/>
+              </w:rPr>
+            </w:pPr>
+            <w:r>
+              <w:rPr>
+                <w:rFonts w:ascii="Times New Roman" w:hAnsi="Times New Roman" w:cs="Times New Roman"/>
+                <w:b/>
+                <w:bCs/>
+              </w:rPr>
+              <w:t>USER_ID (Integer)</w:t>
+            </w:r>
+          </w:p>
+        </w:tc>
+        <w:tc>
+          <w:tcPr>
+            <w:tcW w:w="4675" w:type="dxa"/>
+          </w:tcPr>
+          <w:p>
+            <w:pPr>
+              <w:pStyle w:val="ListParagraph"/>
+              <w:ind w:left="0"/>
+              <w:rPr>
+                <w:rFonts w:ascii="Times New Roman" w:hAnsi="Times New Roman" w:cs="Times New Roman"/>
+                <w:b/>
+                <w:bCs/>
+              </w:rPr>
+            </w:pPr>
+            <w:r>
+              <w:rPr>
+                <w:rFonts w:ascii="Times New Roman" w:hAnsi="Times New Roman" w:cs="Times New Roman"/>
+                <w:b/>
+                <w:bCs/>
+              </w:rPr>
+              <w:t>USER_ID (Integer)</w:t>
+            </w:r>
+          </w:p>
+        </w:tc>
+      </w:tr>
+      <w:tr>
+        <w:trPr>
+          <w:jc w:val="center"/>
+        </w:trPr>
+        <w:tc>
+          <w:tcPr>
+            <w:tcW w:w="4675" w:type="dxa"/>
+          </w:tcPr>
+          <w:p>
+            <w:pPr>
+              <w:pStyle w:val="ListParagraph"/>
+              <w:ind w:left="0"/>
+              <w:rPr>
+                <w:rFonts w:ascii="Times New Roman" w:hAnsi="Times New Roman" w:cs="Times New Roman"/>
+                <w:b/>
+                <w:bCs/>
+              </w:rPr>
+            </w:pPr>
+            <w:r>
+              <w:rPr>
+                <w:rFonts w:ascii="Times New Roman" w:hAnsi="Times New Roman" w:cs="Times New Roman"/>
+                <w:b/>
+                <w:bCs/>
+              </w:rPr>
+              <w:t>USER_NAME (</w:t>
+            </w:r>
+            <w:r>
+              <w:rPr>
+                <w:rFonts w:ascii="Times New Roman" w:hAnsi="Times New Roman" w:cs="Times New Roman"/>
+                <w:b/>
+                <w:bCs/>
+              </w:rPr>
+              <w:t>Varchar 48</w:t>
+            </w:r>
+            <w:r>
+              <w:rPr>
+                <w:rFonts w:ascii="Times New Roman" w:hAnsi="Times New Roman" w:cs="Times New Roman"/>
+                <w:b/>
+                <w:bCs/>
+              </w:rPr>
+              <w:t>)</w:t>
+            </w:r>
+          </w:p>
+        </w:tc>
+        <w:tc>
+          <w:tcPr>
+            <w:tcW w:w="4675" w:type="dxa"/>
+          </w:tcPr>
+          <w:p>
+            <w:pPr>
+              <w:pStyle w:val="ListParagraph"/>
+              <w:ind w:left="0"/>
+              <w:rPr>
+                <w:rFonts w:ascii="Times New Roman" w:hAnsi="Times New Roman" w:cs="Times New Roman"/>
+                <w:b/>
+                <w:bCs/>
+              </w:rPr>
+            </w:pPr>
+            <w:r>
+              <w:rPr>
+                <w:rFonts w:ascii="Times New Roman" w:hAnsi="Times New Roman" w:cs="Times New Roman"/>
+                <w:b/>
+                <w:bCs/>
+              </w:rPr>
+              <w:t>USER_NAME (</w:t>
+            </w:r>
+            <w:r>
+              <w:rPr>
+                <w:rFonts w:ascii="Times New Roman" w:hAnsi="Times New Roman" w:cs="Times New Roman"/>
+                <w:b/>
+                <w:bCs/>
+              </w:rPr>
+              <w:t>Varchar 48</w:t>
+            </w:r>
+            <w:r>
+              <w:rPr>
+                <w:rFonts w:ascii="Times New Roman" w:hAnsi="Times New Roman" w:cs="Times New Roman"/>
+                <w:b/>
+                <w:bCs/>
+              </w:rPr>
+              <w:t>)</w:t>
+            </w:r>
+          </w:p>
+        </w:tc>
+      </w:tr>
+      <w:tr>
+        <w:trPr>
+          <w:jc w:val="center"/>
+        </w:trPr>
+        <w:tc>
+          <w:tcPr>
+            <w:tcW w:w="4675" w:type="dxa"/>
+          </w:tcPr>
+          <w:p>
+            <w:pPr>
+              <w:pStyle w:val="ListParagraph"/>
+              <w:ind w:left="0"/>
+              <w:rPr>
+                <w:rFonts w:ascii="Times New Roman" w:hAnsi="Times New Roman" w:cs="Times New Roman"/>
+                <w:b/>
+                <w:bCs/>
+              </w:rPr>
+            </w:pPr>
+            <w:r>
+              <w:rPr>
+                <w:rFonts w:ascii="Times New Roman" w:hAnsi="Times New Roman" w:cs="Times New Roman"/>
+                <w:b/>
+                <w:bCs/>
+              </w:rPr>
+              <w:t>PASSWORD_HASH</w:t>
+            </w:r>
+            <w:r>
+              <w:rPr>
+                <w:rFonts w:ascii="Times New Roman" w:hAnsi="Times New Roman" w:cs="Times New Roman"/>
+                <w:b/>
+                <w:bCs/>
+              </w:rPr>
+              <w:t xml:space="preserve"> (Text)</w:t>
+            </w:r>
+          </w:p>
+        </w:tc>
+        <w:tc>
+          <w:tcPr>
+            <w:tcW w:w="4675" w:type="dxa"/>
+          </w:tcPr>
+          <w:p>
+            <w:pPr>
+              <w:pStyle w:val="ListParagraph"/>
+              <w:ind w:left="0"/>
+              <w:rPr>
+                <w:rFonts w:ascii="Times New Roman" w:hAnsi="Times New Roman" w:cs="Times New Roman"/>
+                <w:b/>
+                <w:bCs/>
+              </w:rPr>
+            </w:pPr>
+            <w:r>
+              <w:rPr>
+                <w:rFonts w:ascii="Times New Roman" w:hAnsi="Times New Roman" w:cs="Times New Roman"/>
+                <w:b/>
+                <w:bCs/>
+              </w:rPr>
+              <w:t>PASSWORD_HASH (Text)</w:t>
+            </w:r>
+          </w:p>
+        </w:tc>
+      </w:tr>
+      <w:tr>
+        <w:trPr>
+          <w:jc w:val="center"/>
+        </w:trPr>
+        <w:tc>
+          <w:tcPr>
+            <w:tcW w:w="4675" w:type="dxa"/>
+          </w:tcPr>
+          <w:p>
+            <w:pPr>
+              <w:pStyle w:val="ListParagraph"/>
+              <w:ind w:left="0"/>
+              <w:rPr>
+                <w:rFonts w:ascii="Times New Roman" w:hAnsi="Times New Roman" w:cs="Times New Roman"/>
+                <w:b/>
+                <w:bCs/>
+              </w:rPr>
+            </w:pPr>
+            <w:r>
+              <w:rPr>
+                <w:rFonts w:ascii="Times New Roman" w:hAnsi="Times New Roman" w:cs="Times New Roman"/>
+                <w:b/>
+                <w:bCs/>
+              </w:rPr>
+              <w:t>CREATED_AT (Date)</w:t>
+            </w:r>
+          </w:p>
+        </w:tc>
+        <w:tc>
+          <w:tcPr>
+            <w:tcW w:w="4675" w:type="dxa"/>
+          </w:tcPr>
+          <w:p>
+            <w:pPr>
+              <w:pStyle w:val="ListParagraph"/>
+              <w:ind w:left="0"/>
+              <w:rPr>
+                <w:rFonts w:ascii="Times New Roman" w:hAnsi="Times New Roman" w:cs="Times New Roman"/>
+                <w:b/>
+                <w:bCs/>
+              </w:rPr>
+            </w:pPr>
+            <w:r>
+              <w:rPr>
+                <w:rFonts w:ascii="Times New Roman" w:hAnsi="Times New Roman" w:cs="Times New Roman"/>
+                <w:b/>
+                <w:bCs/>
+              </w:rPr>
+              <w:t>CREATED_AT (Date)</w:t>
+            </w:r>
+          </w:p>
+        </w:tc>
+      </w:tr>
+      <w:tr>
+        <w:trPr>
+          <w:jc w:val="center"/>
+        </w:trPr>
+        <w:tc>
+          <w:tcPr>
+            <w:tcW w:w="4675" w:type="dxa"/>
+          </w:tcPr>
+          <w:p>
+            <w:pPr>
+              <w:pStyle w:val="ListParagraph"/>
+              <w:ind w:left="0"/>
+              <w:rPr>
+                <w:rFonts w:ascii="Times New Roman" w:hAnsi="Times New Roman" w:cs="Times New Roman"/>
+                <w:b/>
+                <w:bCs/>
+              </w:rPr>
+            </w:pPr>
+            <w:r>
+              <w:rPr>
+                <w:rFonts w:ascii="Times New Roman" w:hAnsi="Times New Roman" w:cs="Times New Roman"/>
+                <w:b/>
+                <w:bCs/>
+              </w:rPr>
+              <w:t>IS_ACTIVE (Boolean)</w:t>
+            </w:r>
+          </w:p>
+        </w:tc>
+        <w:tc>
+          <w:tcPr>
+            <w:tcW w:w="4675" w:type="dxa"/>
+          </w:tcPr>
+          <w:p>
+            <w:pPr>
+              <w:pStyle w:val="ListParagraph"/>
+              <w:ind w:left="0"/>
+              <w:rPr>
+                <w:rFonts w:ascii="Times New Roman" w:hAnsi="Times New Roman" w:cs="Times New Roman"/>
+                <w:b/>
+                <w:bCs/>
+              </w:rPr>
+            </w:pPr>
+            <w:r>
+              <w:rPr>
+                <w:rFonts w:ascii="Times New Roman" w:hAnsi="Times New Roman" w:cs="Times New Roman"/>
+                <w:b/>
+                <w:bCs/>
+              </w:rPr>
+              <w:t>IS_ACTIVE (Boolean)</w:t>
+            </w:r>
+          </w:p>
+        </w:tc>
+      </w:tr>
+    </w:tbl>
+    <w:p>
+      <w:pPr>
+        <w:pStyle w:val="ListParagraph"/>
+        <w:spacing w:after="0" w:line="240" w:lineRule="auto"/>
+        <w:jc w:val="center"/>
+        <w:rPr>
+          <w:rFonts w:ascii="Times New Roman" w:hAnsi="Times New Roman" w:cs="Times New Roman"/>
+          <w:b/>
+          <w:bCs/>
+        </w:rPr>
+      </w:pPr>
+    </w:p>
+    <w:p>
+      <w:pPr>
+        <w:pStyle w:val="ListParagraph"/>
+        <w:spacing w:after="0" w:line="240" w:lineRule="auto"/>
+        <w:jc w:val="center"/>
+        <w:rPr>
+          <w:rFonts w:ascii="Times New Roman" w:hAnsi="Times New Roman" w:cs="Times New Roman"/>
+          <w:b/>
+          <w:bCs/>
+        </w:rPr>
+      </w:pPr>
+    </w:p>
+    <w:tbl>
+      <w:tblPr>
+        <w:tblStyle w:val="TableGrid"/>
+        <w:tblW w:w="0" w:type="auto"/>
+        <w:jc w:val="center"/>
+        <w:tblLook w:val="04A0" w:firstRow="1" w:lastRow="0" w:firstColumn="1" w:lastColumn="0" w:noHBand="0" w:noVBand="1"/>
+      </w:tblPr>
+      <w:tblGrid>
+        <w:gridCol w:w="4675"/>
+        <w:gridCol w:w="4675"/>
+      </w:tblGrid>
+      <w:tr>
+        <w:trPr>
+          <w:jc w:val="center"/>
+        </w:trPr>
+        <w:tc>
+          <w:tcPr>
+            <w:tcW w:w="4675" w:type="dxa"/>
+            <w:shd w:val="clear" w:color="auto" w:fill="DAE9F7" w:themeFill="text2" w:themeFillTint="1A"/>
+          </w:tcPr>
+          <w:p>
+            <w:pPr>
+              <w:pStyle w:val="ListParagraph"/>
+              <w:ind w:left="0"/>
+              <w:jc w:val="center"/>
+              <w:rPr>
+                <w:rFonts w:ascii="Times New Roman" w:hAnsi="Times New Roman" w:cs="Times New Roman"/>
+                <w:b/>
+                <w:bCs/>
+              </w:rPr>
+            </w:pPr>
+            <w:r>
+              <w:rPr>
+                <w:rFonts w:ascii="Times New Roman" w:hAnsi="Times New Roman" w:cs="Times New Roman"/>
+                <w:b/>
+                <w:bCs/>
+              </w:rPr>
+              <w:t xml:space="preserve">Source: </w:t>
+            </w:r>
+            <w:r>
+              <w:rPr>
+                <w:rFonts w:ascii="Times New Roman" w:hAnsi="Times New Roman" w:cs="Times New Roman"/>
+                <w:b/>
+                <w:bCs/>
+              </w:rPr>
+              <w:t>AUDIT_LOG</w:t>
+            </w:r>
+            <w:r>
+              <w:rPr>
+                <w:rFonts w:ascii="Times New Roman" w:hAnsi="Times New Roman" w:cs="Times New Roman"/>
+                <w:b/>
+                <w:bCs/>
+              </w:rPr>
+              <w:t xml:space="preserve"> Table</w:t>
+            </w:r>
+          </w:p>
+        </w:tc>
+        <w:tc>
+          <w:tcPr>
+            <w:tcW w:w="4675" w:type="dxa"/>
+            <w:shd w:val="clear" w:color="auto" w:fill="DAE9F7" w:themeFill="text2" w:themeFillTint="1A"/>
+          </w:tcPr>
+          <w:p>
+            <w:pPr>
+              <w:pStyle w:val="ListParagraph"/>
+              <w:ind w:left="0"/>
+              <w:jc w:val="center"/>
+              <w:rPr>
+                <w:rFonts w:ascii="Times New Roman" w:hAnsi="Times New Roman" w:cs="Times New Roman"/>
+                <w:b/>
+                <w:bCs/>
+              </w:rPr>
+            </w:pPr>
+            <w:r>
+              <w:rPr>
+                <w:rFonts w:ascii="Times New Roman" w:hAnsi="Times New Roman" w:cs="Times New Roman"/>
+                <w:b/>
+                <w:bCs/>
+              </w:rPr>
+              <w:t xml:space="preserve">Target: </w:t>
+            </w:r>
+            <w:r>
+              <w:rPr>
+                <w:rFonts w:ascii="Times New Roman" w:hAnsi="Times New Roman" w:cs="Times New Roman"/>
+                <w:b/>
+                <w:bCs/>
+              </w:rPr>
+              <w:t>AUDIT_LOG</w:t>
+            </w:r>
+            <w:r>
+              <w:rPr>
+                <w:rFonts w:ascii="Times New Roman" w:hAnsi="Times New Roman" w:cs="Times New Roman"/>
+                <w:b/>
+                <w:bCs/>
+              </w:rPr>
+              <w:t xml:space="preserve"> Table</w:t>
+            </w:r>
+          </w:p>
+        </w:tc>
+      </w:tr>
+      <w:tr>
+        <w:trPr>
+          <w:jc w:val="center"/>
+        </w:trPr>
+        <w:tc>
+          <w:tcPr>
+            <w:tcW w:w="4675" w:type="dxa"/>
+          </w:tcPr>
+          <w:p>
+            <w:pPr>
+              <w:pStyle w:val="ListParagraph"/>
+              <w:ind w:left="0"/>
+              <w:rPr>
+                <w:rFonts w:ascii="Times New Roman" w:hAnsi="Times New Roman" w:cs="Times New Roman"/>
+                <w:b/>
+                <w:bCs/>
+              </w:rPr>
+            </w:pPr>
+            <w:r>
+              <w:rPr>
+                <w:rFonts w:ascii="Times New Roman" w:hAnsi="Times New Roman" w:cs="Times New Roman"/>
+                <w:b/>
+                <w:bCs/>
+              </w:rPr>
+              <w:t>AUDIT_LOG_ID</w:t>
+            </w:r>
+            <w:r>
+              <w:rPr>
+                <w:rFonts w:ascii="Times New Roman" w:hAnsi="Times New Roman" w:cs="Times New Roman"/>
+                <w:b/>
+                <w:bCs/>
+              </w:rPr>
+              <w:t xml:space="preserve"> (Integer)</w:t>
+            </w:r>
+          </w:p>
+        </w:tc>
+        <w:tc>
+          <w:tcPr>
+            <w:tcW w:w="4675" w:type="dxa"/>
+          </w:tcPr>
+          <w:p>
+            <w:pPr>
+              <w:pStyle w:val="ListParagraph"/>
+              <w:ind w:left="0"/>
+              <w:rPr>
+                <w:rFonts w:ascii="Times New Roman" w:hAnsi="Times New Roman" w:cs="Times New Roman"/>
+                <w:b/>
+                <w:bCs/>
+              </w:rPr>
+            </w:pPr>
+            <w:r>
+              <w:rPr>
+                <w:rFonts w:ascii="Times New Roman" w:hAnsi="Times New Roman" w:cs="Times New Roman"/>
+                <w:b/>
+                <w:bCs/>
+              </w:rPr>
+              <w:t>AUDIT_LOG_ID (Integer)</w:t>
+            </w:r>
+          </w:p>
+        </w:tc>
+      </w:tr>
+      <w:tr>
+        <w:trPr>
+          <w:jc w:val="center"/>
+        </w:trPr>
+        <w:tc>
+          <w:tcPr>
+            <w:tcW w:w="4675" w:type="dxa"/>
+          </w:tcPr>
+          <w:p>
+            <w:pPr>
+              <w:pStyle w:val="ListParagraph"/>
+              <w:ind w:left="0"/>
+              <w:rPr>
+                <w:rFonts w:ascii="Times New Roman" w:hAnsi="Times New Roman" w:cs="Times New Roman"/>
+                <w:b/>
+                <w:bCs/>
+              </w:rPr>
+            </w:pPr>
+            <w:r>
+              <w:rPr>
+                <w:rFonts w:ascii="Times New Roman" w:hAnsi="Times New Roman" w:cs="Times New Roman"/>
+                <w:b/>
+                <w:bCs/>
+              </w:rPr>
+              <w:t>USER_ID (Integer)</w:t>
+            </w:r>
+          </w:p>
+        </w:tc>
+        <w:tc>
+          <w:tcPr>
+            <w:tcW w:w="4675" w:type="dxa"/>
+          </w:tcPr>
+          <w:p>
+            <w:pPr>
+              <w:pStyle w:val="ListParagraph"/>
+              <w:ind w:left="0"/>
+              <w:rPr>
+                <w:rFonts w:ascii="Times New Roman" w:hAnsi="Times New Roman" w:cs="Times New Roman"/>
+                <w:b/>
+                <w:bCs/>
+              </w:rPr>
+            </w:pPr>
+            <w:r>
+              <w:rPr>
+                <w:rFonts w:ascii="Times New Roman" w:hAnsi="Times New Roman" w:cs="Times New Roman"/>
+                <w:b/>
+                <w:bCs/>
+              </w:rPr>
+              <w:t>USER_ID (Integer)</w:t>
+            </w:r>
+          </w:p>
+        </w:tc>
+      </w:tr>
+      <w:tr>
+        <w:trPr>
+          <w:jc w:val="center"/>
+        </w:trPr>
+        <w:tc>
+          <w:tcPr>
+            <w:tcW w:w="4675" w:type="dxa"/>
+          </w:tcPr>
+          <w:p>
+            <w:pPr>
+              <w:pStyle w:val="ListParagraph"/>
+              <w:ind w:left="0"/>
+              <w:rPr>
+                <w:rFonts w:ascii="Times New Roman" w:hAnsi="Times New Roman" w:cs="Times New Roman"/>
+                <w:b/>
+                <w:bCs/>
+              </w:rPr>
+            </w:pPr>
+            <w:r>
+              <w:rPr>
+                <w:rFonts w:ascii="Times New Roman" w:hAnsi="Times New Roman" w:cs="Times New Roman"/>
+                <w:b/>
+                <w:bCs/>
+              </w:rPr>
+              <w:t>ENTITY</w:t>
+            </w:r>
+            <w:r>
+              <w:rPr>
+                <w:rFonts w:ascii="Times New Roman" w:hAnsi="Times New Roman" w:cs="Times New Roman"/>
+                <w:b/>
+                <w:bCs/>
+              </w:rPr>
+              <w:t xml:space="preserve"> (Varchar 48)</w:t>
+            </w:r>
+          </w:p>
+        </w:tc>
+        <w:tc>
+          <w:tcPr>
+            <w:tcW w:w="4675" w:type="dxa"/>
+          </w:tcPr>
+          <w:p>
+            <w:pPr>
+              <w:pStyle w:val="ListParagraph"/>
+              <w:ind w:left="0"/>
+              <w:rPr>
+                <w:rFonts w:ascii="Times New Roman" w:hAnsi="Times New Roman" w:cs="Times New Roman"/>
+                <w:b/>
+                <w:bCs/>
+              </w:rPr>
+            </w:pPr>
+            <w:r>
+              <w:rPr>
+                <w:rFonts w:ascii="Times New Roman" w:hAnsi="Times New Roman" w:cs="Times New Roman"/>
+                <w:b/>
+                <w:bCs/>
+              </w:rPr>
+              <w:t>ENTITY</w:t>
+            </w:r>
+            <w:r>
+              <w:rPr>
+                <w:rFonts w:ascii="Times New Roman" w:hAnsi="Times New Roman" w:cs="Times New Roman"/>
+                <w:b/>
+                <w:bCs/>
+              </w:rPr>
+              <w:t xml:space="preserve"> </w:t>
+            </w:r>
+            <w:r>
+              <w:rPr>
+                <w:rFonts w:ascii="Times New Roman" w:hAnsi="Times New Roman" w:cs="Times New Roman"/>
+                <w:b/>
+                <w:bCs/>
+              </w:rPr>
+              <w:t>(Varchar 48)</w:t>
+            </w:r>
+          </w:p>
+        </w:tc>
+      </w:tr>
+      <w:tr>
+        <w:trPr>
+          <w:jc w:val="center"/>
+        </w:trPr>
+        <w:tc>
+          <w:tcPr>
+            <w:tcW w:w="4675" w:type="dxa"/>
+          </w:tcPr>
+          <w:p>
+            <w:pPr>
+              <w:pStyle w:val="ListParagraph"/>
+              <w:ind w:left="0"/>
+              <w:rPr>
+                <w:rFonts w:ascii="Times New Roman" w:hAnsi="Times New Roman" w:cs="Times New Roman"/>
+                <w:b/>
+                <w:bCs/>
+              </w:rPr>
+            </w:pPr>
+            <w:r>
+              <w:rPr>
+                <w:rFonts w:ascii="Times New Roman" w:hAnsi="Times New Roman" w:cs="Times New Roman"/>
+                <w:b/>
+                <w:bCs/>
+              </w:rPr>
+              <w:t xml:space="preserve">ACTION </w:t>
+            </w:r>
+            <w:r>
+              <w:rPr>
+                <w:rFonts w:ascii="Times New Roman" w:hAnsi="Times New Roman" w:cs="Times New Roman"/>
+                <w:b/>
+                <w:bCs/>
+              </w:rPr>
+              <w:t>(Varchar 48)</w:t>
+            </w:r>
+          </w:p>
+        </w:tc>
+        <w:tc>
+          <w:tcPr>
+            <w:tcW w:w="4675" w:type="dxa"/>
+          </w:tcPr>
+          <w:p>
+            <w:pPr>
+              <w:pStyle w:val="ListParagraph"/>
+              <w:ind w:left="0"/>
+              <w:rPr>
+                <w:rFonts w:ascii="Times New Roman" w:hAnsi="Times New Roman" w:cs="Times New Roman"/>
+                <w:b/>
+                <w:bCs/>
+              </w:rPr>
+            </w:pPr>
+            <w:r>
+              <w:rPr>
+                <w:rFonts w:ascii="Times New Roman" w:hAnsi="Times New Roman" w:cs="Times New Roman"/>
+                <w:b/>
+                <w:bCs/>
+              </w:rPr>
+              <w:t>ACTION (Varchar 48)</w:t>
+            </w:r>
+          </w:p>
+        </w:tc>
+      </w:tr>
+      <w:tr>
+        <w:trPr>
+          <w:jc w:val="center"/>
+        </w:trPr>
+        <w:tc>
+          <w:tcPr>
+            <w:tcW w:w="4675" w:type="dxa"/>
+          </w:tcPr>
+          <w:p>
+            <w:pPr>
+              <w:pStyle w:val="ListParagraph"/>
+              <w:ind w:left="0"/>
+              <w:rPr>
+                <w:rFonts w:ascii="Times New Roman" w:hAnsi="Times New Roman" w:cs="Times New Roman"/>
+                <w:b/>
+                <w:bCs/>
+              </w:rPr>
+            </w:pPr>
+            <w:r>
+              <w:rPr>
+                <w:rFonts w:ascii="Times New Roman" w:hAnsi="Times New Roman" w:cs="Times New Roman"/>
+                <w:b/>
+                <w:bCs/>
+              </w:rPr>
+              <w:t>OCCURRED_AT (Date)</w:t>
+            </w:r>
+          </w:p>
+        </w:tc>
+        <w:tc>
+          <w:tcPr>
+            <w:tcW w:w="4675" w:type="dxa"/>
+          </w:tcPr>
+          <w:p>
+            <w:pPr>
+              <w:pStyle w:val="ListParagraph"/>
+              <w:ind w:left="0"/>
+              <w:rPr>
+                <w:rFonts w:ascii="Times New Roman" w:hAnsi="Times New Roman" w:cs="Times New Roman"/>
+                <w:b/>
+                <w:bCs/>
+              </w:rPr>
+            </w:pPr>
+            <w:r>
+              <w:rPr>
+                <w:rFonts w:ascii="Times New Roman" w:hAnsi="Times New Roman" w:cs="Times New Roman"/>
+                <w:b/>
+                <w:bCs/>
+              </w:rPr>
+              <w:t>OCCURRED_AT (Date)</w:t>
+            </w:r>
+          </w:p>
+        </w:tc>
+      </w:tr>
+    </w:tbl>
+    <w:p>
+      <w:pPr>
+        <w:pStyle w:val="ListParagraph"/>
+        <w:spacing w:after="0" w:line="240" w:lineRule="auto"/>
+        <w:jc w:val="center"/>
+        <w:rPr>
+          <w:rFonts w:ascii="Times New Roman" w:hAnsi="Times New Roman" w:cs="Times New Roman"/>
+          <w:b/>
+          <w:bCs/>
+        </w:rPr>
+      </w:pPr>
+    </w:p>
+    <w:p>
+      <w:pPr>
+        <w:pStyle w:val="ListParagraph"/>
+        <w:spacing w:after="0" w:line="240" w:lineRule="auto"/>
+        <w:jc w:val="center"/>
+        <w:rPr>
+          <w:rFonts w:ascii="Times New Roman" w:hAnsi="Times New Roman" w:cs="Times New Roman"/>
+          <w:b/>
+          <w:bCs/>
+        </w:rPr>
+      </w:pPr>
+    </w:p>
     <w:p/>
+    <w:p>
+      <w:r>
+        <w:t>Summary of ERD.</w:t>
+      </w:r>
+    </w:p>
+    <w:p>
+      <w:r>
+        <w:t xml:space="preserve">All foreign keys are mandatory and will be constrained in the SQL script. </w:t>
+      </w:r>
+      <w:r>
+        <w:t xml:space="preserve">The Audit log is a shadow table with no relation that </w:t>
+      </w:r>
+      <w:r>
+        <w:t xml:space="preserve">will be called per table to log all </w:t>
+      </w:r>
+      <w:r>
+        <w:t xml:space="preserve">CRUD behavior. All data validation is </w:t>
+      </w:r>
+      <w:r>
+        <w:t xml:space="preserve">handled in C# outside the constraints required in SQL. </w:t>
+      </w:r>
+      <w:r>
+        <w:t xml:space="preserve">Using the user role bridge table, we </w:t>
+      </w:r>
+      <w:proofErr w:type="gramStart"/>
+      <w:r>
+        <w:t>are able to</w:t>
+      </w:r>
+      <w:proofErr w:type="gramEnd"/>
+      <w:r>
+        <w:t xml:space="preserve"> address the login and </w:t>
+      </w:r>
+      <w:r>
+        <w:t xml:space="preserve">security issues by using what users will be able to have different levels of access to the database. </w:t>
+      </w:r>
+      <w:r>
+        <w:t xml:space="preserve">Several indexes will be put in </w:t>
+      </w:r>
+      <w:r>
+        <w:lastRenderedPageBreak/>
+        <w:t xml:space="preserve">place on the </w:t>
+      </w:r>
+      <w:proofErr w:type="spellStart"/>
+      <w:r>
+        <w:t>part_history</w:t>
+      </w:r>
+      <w:proofErr w:type="spellEnd"/>
+      <w:r>
+        <w:t xml:space="preserve"> table to increase search speed to meet </w:t>
+      </w:r>
+      <w:r>
+        <w:t>our</w:t>
+      </w:r>
+      <w:r>
+        <w:t xml:space="preserve"> </w:t>
+      </w:r>
+      <w:r>
+        <w:t>performance requirements.</w:t>
+      </w:r>
+    </w:p>
     <w:sectPr>
       <w:pgSz w:w="12240" w:h="15840"/>
       <w:pgMar w:top="1440" w:right="1440" w:bottom="1440" w:left="1440" w:header="720" w:footer="720" w:gutter="0"/>

</xml_diff>

<commit_message>
updated the document for timestampts
updated the timestamps on the audit log and user entity
</commit_message>
<xml_diff>
--- a/TEAM_2_ERD_DOCUMENT.docx
+++ b/TEAM_2_ERD_DOCUMENT.docx
@@ -1212,15 +1212,7 @@
                 <w:b/>
                 <w:bCs/>
               </w:rPr>
-              <w:t xml:space="preserve">Varchar </w:t>
-            </w:r>
-            <w:r>
-              <w:rPr>
-                <w:rFonts w:ascii="Times New Roman" w:hAnsi="Times New Roman" w:cs="Times New Roman"/>
-                <w:b/>
-                <w:bCs/>
-              </w:rPr>
-              <w:t>128</w:t>
+              <w:t>Varchar 128</w:t>
             </w:r>
             <w:r>
               <w:rPr>
@@ -1260,15 +1252,7 @@
                 <w:b/>
                 <w:bCs/>
               </w:rPr>
-              <w:t xml:space="preserve">Varchar </w:t>
-            </w:r>
-            <w:r>
-              <w:rPr>
-                <w:rFonts w:ascii="Times New Roman" w:hAnsi="Times New Roman" w:cs="Times New Roman"/>
-                <w:b/>
-                <w:bCs/>
-              </w:rPr>
-              <w:t>128</w:t>
+              <w:t>Varchar 128</w:t>
             </w:r>
             <w:r>
               <w:rPr>
@@ -1414,15 +1398,7 @@
                 <w:b/>
                 <w:bCs/>
               </w:rPr>
-              <w:t xml:space="preserve">Varchar </w:t>
-            </w:r>
-            <w:r>
-              <w:rPr>
-                <w:rFonts w:ascii="Times New Roman" w:hAnsi="Times New Roman" w:cs="Times New Roman"/>
-                <w:b/>
-                <w:bCs/>
-              </w:rPr>
-              <w:t>128</w:t>
+              <w:t>Varchar 128</w:t>
             </w:r>
             <w:r>
               <w:rPr>
@@ -2489,31 +2465,63 @@
                 <w:b/>
                 <w:bCs/>
               </w:rPr>
-              <w:t>CREATED_AT (Date)</w:t>
-            </w:r>
-          </w:p>
-        </w:tc>
-        <w:tc>
-          <w:tcPr>
-            <w:tcW w:w="4675" w:type="dxa"/>
-          </w:tcPr>
-          <w:p>
-            <w:pPr>
-              <w:pStyle w:val="ListParagraph"/>
-              <w:ind w:left="0"/>
-              <w:rPr>
-                <w:rFonts w:ascii="Times New Roman" w:hAnsi="Times New Roman" w:cs="Times New Roman"/>
-                <w:b/>
-                <w:bCs/>
-              </w:rPr>
-            </w:pPr>
-            <w:r>
-              <w:rPr>
-                <w:rFonts w:ascii="Times New Roman" w:hAnsi="Times New Roman" w:cs="Times New Roman"/>
-                <w:b/>
-                <w:bCs/>
-              </w:rPr>
-              <w:t>CREATED_AT (Date)</w:t>
+              <w:t>CREATED_AT (</w:t>
+            </w:r>
+            <w:r>
+              <w:rPr>
+                <w:rFonts w:ascii="Times New Roman" w:hAnsi="Times New Roman" w:cs="Times New Roman"/>
+                <w:b/>
+                <w:bCs/>
+              </w:rPr>
+              <w:t>Timestamp</w:t>
+            </w:r>
+            <w:r>
+              <w:rPr>
+                <w:rFonts w:ascii="Times New Roman" w:hAnsi="Times New Roman" w:cs="Times New Roman"/>
+                <w:b/>
+                <w:bCs/>
+              </w:rPr>
+              <w:t>)</w:t>
+            </w:r>
+          </w:p>
+        </w:tc>
+        <w:tc>
+          <w:tcPr>
+            <w:tcW w:w="4675" w:type="dxa"/>
+          </w:tcPr>
+          <w:p>
+            <w:pPr>
+              <w:pStyle w:val="ListParagraph"/>
+              <w:ind w:left="0"/>
+              <w:rPr>
+                <w:rFonts w:ascii="Times New Roman" w:hAnsi="Times New Roman" w:cs="Times New Roman"/>
+                <w:b/>
+                <w:bCs/>
+              </w:rPr>
+            </w:pPr>
+            <w:r>
+              <w:rPr>
+                <w:rFonts w:ascii="Times New Roman" w:hAnsi="Times New Roman" w:cs="Times New Roman"/>
+                <w:b/>
+                <w:bCs/>
+              </w:rPr>
+              <w:t>CREATED_AT (</w:t>
+            </w:r>
+            <w:r>
+              <w:rPr>
+                <w:rFonts w:ascii="Times New Roman" w:hAnsi="Times New Roman" w:cs="Times New Roman"/>
+                <w:b/>
+                <w:bCs/>
+              </w:rPr>
+              <w:t>Timestamp</w:t>
+            </w:r>
+            <w:r>
+              <w:rPr>
+                <w:rFonts w:ascii="Times New Roman" w:hAnsi="Times New Roman" w:cs="Times New Roman"/>
+                <w:b/>
+                <w:bCs/>
+              </w:rPr>
+              <w:t>)</w:t>
             </w:r>
           </w:p>
         </w:tc>
@@ -2633,23 +2641,7 @@
                 <w:b/>
                 <w:bCs/>
               </w:rPr>
-              <w:t xml:space="preserve">Source: </w:t>
-            </w:r>
-            <w:r>
-              <w:rPr>
-                <w:rFonts w:ascii="Times New Roman" w:hAnsi="Times New Roman" w:cs="Times New Roman"/>
-                <w:b/>
-                <w:bCs/>
-              </w:rPr>
-              <w:t>AUDIT_LOG</w:t>
-            </w:r>
-            <w:r>
-              <w:rPr>
-                <w:rFonts w:ascii="Times New Roman" w:hAnsi="Times New Roman" w:cs="Times New Roman"/>
-                <w:b/>
-                <w:bCs/>
-              </w:rPr>
-              <w:t xml:space="preserve"> Table</w:t>
+              <w:t>Source: AUDIT_LOG Table</w:t>
             </w:r>
           </w:p>
         </w:tc>
@@ -2675,23 +2667,7 @@
                 <w:b/>
                 <w:bCs/>
               </w:rPr>
-              <w:t xml:space="preserve">Target: </w:t>
-            </w:r>
-            <w:r>
-              <w:rPr>
-                <w:rFonts w:ascii="Times New Roman" w:hAnsi="Times New Roman" w:cs="Times New Roman"/>
-                <w:b/>
-                <w:bCs/>
-              </w:rPr>
-              <w:t>AUDIT_LOG</w:t>
-            </w:r>
-            <w:r>
-              <w:rPr>
-                <w:rFonts w:ascii="Times New Roman" w:hAnsi="Times New Roman" w:cs="Times New Roman"/>
-                <w:b/>
-                <w:bCs/>
-              </w:rPr>
-              <w:t xml:space="preserve"> Table</w:t>
+              <w:t>Target: AUDIT_LOG Table</w:t>
             </w:r>
           </w:p>
         </w:tc>
@@ -2874,15 +2850,7 @@
                 <w:b/>
                 <w:bCs/>
               </w:rPr>
-              <w:t xml:space="preserve"> </w:t>
-            </w:r>
-            <w:r>
-              <w:rPr>
-                <w:rFonts w:ascii="Times New Roman" w:hAnsi="Times New Roman" w:cs="Times New Roman"/>
-                <w:b/>
-                <w:bCs/>
-              </w:rPr>
-              <w:t>(Varchar 48)</w:t>
+              <w:t xml:space="preserve"> (Varchar 48)</w:t>
             </w:r>
           </w:p>
         </w:tc>
@@ -2911,15 +2879,7 @@
                 <w:b/>
                 <w:bCs/>
               </w:rPr>
-              <w:t xml:space="preserve">ACTION </w:t>
-            </w:r>
-            <w:r>
-              <w:rPr>
-                <w:rFonts w:ascii="Times New Roman" w:hAnsi="Times New Roman" w:cs="Times New Roman"/>
-                <w:b/>
-                <w:bCs/>
-              </w:rPr>
-              <w:t>(Varchar 48)</w:t>
+              <w:t>ACTION (Varchar 48)</w:t>
             </w:r>
           </w:p>
         </w:tc>
@@ -2972,31 +2932,63 @@
                 <w:b/>
                 <w:bCs/>
               </w:rPr>
-              <w:t>OCCURRED_AT (Date)</w:t>
-            </w:r>
-          </w:p>
-        </w:tc>
-        <w:tc>
-          <w:tcPr>
-            <w:tcW w:w="4675" w:type="dxa"/>
-          </w:tcPr>
-          <w:p>
-            <w:pPr>
-              <w:pStyle w:val="ListParagraph"/>
-              <w:ind w:left="0"/>
-              <w:rPr>
-                <w:rFonts w:ascii="Times New Roman" w:hAnsi="Times New Roman" w:cs="Times New Roman"/>
-                <w:b/>
-                <w:bCs/>
-              </w:rPr>
-            </w:pPr>
-            <w:r>
-              <w:rPr>
-                <w:rFonts w:ascii="Times New Roman" w:hAnsi="Times New Roman" w:cs="Times New Roman"/>
-                <w:b/>
-                <w:bCs/>
-              </w:rPr>
-              <w:t>OCCURRED_AT (Date)</w:t>
+              <w:t>OCCURRED_AT (</w:t>
+            </w:r>
+            <w:r>
+              <w:rPr>
+                <w:rFonts w:ascii="Times New Roman" w:hAnsi="Times New Roman" w:cs="Times New Roman"/>
+                <w:b/>
+                <w:bCs/>
+              </w:rPr>
+              <w:t>Timestamp</w:t>
+            </w:r>
+            <w:r>
+              <w:rPr>
+                <w:rFonts w:ascii="Times New Roman" w:hAnsi="Times New Roman" w:cs="Times New Roman"/>
+                <w:b/>
+                <w:bCs/>
+              </w:rPr>
+              <w:t>)</w:t>
+            </w:r>
+          </w:p>
+        </w:tc>
+        <w:tc>
+          <w:tcPr>
+            <w:tcW w:w="4675" w:type="dxa"/>
+          </w:tcPr>
+          <w:p>
+            <w:pPr>
+              <w:pStyle w:val="ListParagraph"/>
+              <w:ind w:left="0"/>
+              <w:rPr>
+                <w:rFonts w:ascii="Times New Roman" w:hAnsi="Times New Roman" w:cs="Times New Roman"/>
+                <w:b/>
+                <w:bCs/>
+              </w:rPr>
+            </w:pPr>
+            <w:r>
+              <w:rPr>
+                <w:rFonts w:ascii="Times New Roman" w:hAnsi="Times New Roman" w:cs="Times New Roman"/>
+                <w:b/>
+                <w:bCs/>
+              </w:rPr>
+              <w:t>OCCURRED_AT (</w:t>
+            </w:r>
+            <w:r>
+              <w:rPr>
+                <w:rFonts w:ascii="Times New Roman" w:hAnsi="Times New Roman" w:cs="Times New Roman"/>
+                <w:b/>
+                <w:bCs/>
+              </w:rPr>
+              <w:t>Timestamp</w:t>
+            </w:r>
+            <w:r>
+              <w:rPr>
+                <w:rFonts w:ascii="Times New Roman" w:hAnsi="Times New Roman" w:cs="Times New Roman"/>
+                <w:b/>
+                <w:bCs/>
+              </w:rPr>
+              <w:t>)</w:t>
             </w:r>
           </w:p>
         </w:tc>

</xml_diff>

<commit_message>
updated the field mapping
Added the unique modifier to the correct fields
</commit_message>
<xml_diff>
--- a/TEAM_2_ERD_DOCUMENT.docx
+++ b/TEAM_2_ERD_DOCUMENT.docx
@@ -2037,6 +2037,14 @@
               </w:rPr>
               <w:t>_ID (Integer)</w:t>
             </w:r>
+            <w:r>
+              <w:rPr>
+                <w:rFonts w:ascii="Times New Roman" w:hAnsi="Times New Roman" w:cs="Times New Roman"/>
+                <w:b/>
+                <w:bCs/>
+              </w:rPr>
+              <w:t xml:space="preserve"> (U)</w:t>
+            </w:r>
           </w:p>
         </w:tc>
         <w:tc>
@@ -2060,6 +2068,14 @@
                 <w:bCs/>
               </w:rPr>
               <w:t>USER_ID (Integer)</w:t>
+            </w:r>
+            <w:r>
+              <w:rPr>
+                <w:rFonts w:ascii="Times New Roman" w:hAnsi="Times New Roman" w:cs="Times New Roman"/>
+                <w:b/>
+                <w:bCs/>
+              </w:rPr>
+              <w:t xml:space="preserve"> (U)</w:t>
             </w:r>
           </w:p>
         </w:tc>
@@ -2090,6 +2106,14 @@
               </w:rPr>
               <w:t>ROLE_ID (Integer)</w:t>
             </w:r>
+            <w:r>
+              <w:rPr>
+                <w:rFonts w:ascii="Times New Roman" w:hAnsi="Times New Roman" w:cs="Times New Roman"/>
+                <w:b/>
+                <w:bCs/>
+              </w:rPr>
+              <w:t xml:space="preserve"> (U)</w:t>
+            </w:r>
           </w:p>
         </w:tc>
         <w:tc>
@@ -2113,6 +2137,14 @@
                 <w:bCs/>
               </w:rPr>
               <w:t>ROLE_ID (Integer)</w:t>
+            </w:r>
+            <w:r>
+              <w:rPr>
+                <w:rFonts w:ascii="Times New Roman" w:hAnsi="Times New Roman" w:cs="Times New Roman"/>
+                <w:b/>
+                <w:bCs/>
+              </w:rPr>
+              <w:t xml:space="preserve"> (U)</w:t>
             </w:r>
           </w:p>
         </w:tc>
@@ -2337,6 +2369,14 @@
               </w:rPr>
               <w:t>)</w:t>
             </w:r>
+            <w:r>
+              <w:rPr>
+                <w:rFonts w:ascii="Times New Roman" w:hAnsi="Times New Roman" w:cs="Times New Roman"/>
+                <w:b/>
+                <w:bCs/>
+              </w:rPr>
+              <w:t xml:space="preserve"> (U)</w:t>
+            </w:r>
           </w:p>
         </w:tc>
         <w:tc>
@@ -2376,6 +2416,14 @@
                 <w:bCs/>
               </w:rPr>
               <w:t>)</w:t>
+            </w:r>
+            <w:r>
+              <w:rPr>
+                <w:rFonts w:ascii="Times New Roman" w:hAnsi="Times New Roman" w:cs="Times New Roman"/>
+                <w:b/>
+                <w:bCs/>
+              </w:rPr>
+              <w:t xml:space="preserve"> (U)</w:t>
             </w:r>
           </w:p>
         </w:tc>

</xml_diff>